<commit_message>
Update the Quiz UI
</commit_message>
<xml_diff>
--- a/Specification/Quiz UI.docx
+++ b/Specification/Quiz UI.docx
@@ -199,13 +199,71 @@
           <w:rFonts w:hint="eastAsia" w:eastAsia="宋体"/>
           <w:lang w:val="en-US" w:eastAsia="zh-CN"/>
         </w:rPr>
-        <w:t>When the user clicks on an option, the answer status is immediately displayed: if the answer is correct, the correct answer shows a green check mark; if the answer is wrong, the selected answer will show a red cross and the correct answer will show a green check mark.</w:t>
+        <w:t>When the user clicks on an option, the answer status is immediately displayed: if the answer is correct, the correct answer will turn green; if the answer is wrong, the selected answer will turn red and the correct answer will turn green at the same time.</w:t>
       </w:r>
     </w:p>
     <w:p>
       <w:pPr>
         <w:ind w:firstLine="360"/>
         <w:rPr>
+          <w:rFonts w:hint="eastAsia" w:eastAsia="宋体"/>
+          <w:lang w:val="en-US" w:eastAsia="zh-CN"/>
+        </w:rPr>
+      </w:pPr>
+      <w:r>
+        <w:rPr>
+          <w:rFonts w:ascii="Apple Color Emoji" w:hAnsi="Apple Color Emoji" w:cs="Apple Color Emoji"/>
+        </w:rPr>
+        <w:t>✅</w:t>
+      </w:r>
+      <w:r>
+        <w:rPr>
+          <w:rFonts w:hint="eastAsia" w:ascii="Apple Color Emoji" w:hAnsi="Apple Color Emoji" w:eastAsia="宋体" w:cs="Apple Color Emoji"/>
+          <w:lang w:val="en-US" w:eastAsia="zh-CN"/>
+        </w:rPr>
+        <w:t xml:space="preserve"> </w:t>
+      </w:r>
+      <w:r>
+        <w:rPr>
+          <w:rFonts w:hint="eastAsia" w:eastAsia="宋体"/>
+          <w:lang w:val="en-US" w:eastAsia="zh-CN"/>
+        </w:rPr>
+        <w:t>When the answer feedback is displayed, it will automatically jump to the next question.</w:t>
+      </w:r>
+    </w:p>
+    <w:p>
+      <w:pPr>
+        <w:ind w:firstLine="360"/>
+        <w:rPr>
+          <w:rFonts w:hint="eastAsia" w:eastAsia="宋体"/>
+          <w:lang w:val="en-US" w:eastAsia="zh-CN"/>
+        </w:rPr>
+      </w:pPr>
+      <w:r>
+        <w:rPr>
+          <w:rFonts w:ascii="Apple Color Emoji" w:hAnsi="Apple Color Emoji" w:cs="Apple Color Emoji"/>
+        </w:rPr>
+        <w:t>✅</w:t>
+      </w:r>
+      <w:r>
+        <w:rPr>
+          <w:rFonts w:hint="eastAsia" w:ascii="Apple Color Emoji" w:hAnsi="Apple Color Emoji" w:eastAsia="宋体" w:cs="Apple Color Emoji"/>
+          <w:lang w:val="en-US" w:eastAsia="zh-CN"/>
+        </w:rPr>
+        <w:t xml:space="preserve"> </w:t>
+      </w:r>
+      <w:r>
+        <w:rPr>
+          <w:rFonts w:hint="eastAsia" w:eastAsia="宋体"/>
+          <w:lang w:val="en-US" w:eastAsia="zh-CN"/>
+        </w:rPr>
+        <w:t>When a user selects an option, a sound effect will play to provide immediate feedback. It will have a different sound effect when the user selects the right or wrong answer.</w:t>
+      </w:r>
+    </w:p>
+    <w:p>
+      <w:pPr>
+        <w:ind w:firstLine="360"/>
+        <w:rPr>
           <w:rFonts w:hint="default" w:eastAsia="宋体"/>
           <w:lang w:val="en-US" w:eastAsia="zh-CN"/>
         </w:rPr>
@@ -228,35 +286,21 @@
           <w:rFonts w:hint="eastAsia" w:eastAsia="宋体"/>
           <w:lang w:val="en-US" w:eastAsia="zh-CN"/>
         </w:rPr>
-        <w:t xml:space="preserve">When the answer feedback is displayed, the </w:t>
+        <w:t>A progress bar will be displayed at the bottom of the game interface to indicate the user</w:t>
       </w:r>
       <w:r>
         <w:rPr>
           <w:rFonts w:hint="default" w:eastAsia="宋体"/>
           <w:lang w:val="en-US" w:eastAsia="zh-CN"/>
         </w:rPr>
-        <w:t>“</w:t>
-      </w:r>
-      <w:r>
-        <w:rPr>
-          <w:rFonts w:hint="eastAsia" w:eastAsia="宋体"/>
-          <w:lang w:val="en-US" w:eastAsia="zh-CN"/>
-        </w:rPr>
-        <w:t>Next question</w:t>
-      </w:r>
-      <w:r>
-        <w:rPr>
-          <w:rFonts w:hint="default" w:eastAsia="宋体"/>
-          <w:lang w:val="en-US" w:eastAsia="zh-CN"/>
-        </w:rPr>
-        <w:t>”</w:t>
-      </w:r>
-      <w:r>
-        <w:rPr>
-          <w:rFonts w:hint="eastAsia" w:eastAsia="宋体"/>
-          <w:lang w:val="en-US" w:eastAsia="zh-CN"/>
-        </w:rPr>
-        <w:t xml:space="preserve"> button appears. Users click to enter the next question.</w:t>
+        <w:t>’</w:t>
+      </w:r>
+      <w:r>
+        <w:rPr>
+          <w:rFonts w:hint="eastAsia" w:eastAsia="宋体"/>
+          <w:lang w:val="en-US" w:eastAsia="zh-CN"/>
+        </w:rPr>
+        <w:t>s current progress on the topic. When the user completes the current question and moves on to the next question, the progress bar should be updated simultaneously.</w:t>
       </w:r>
     </w:p>
     <w:p>
@@ -425,6 +469,7 @@
     <w:p>
       <w:pPr>
         <w:numPr>
+          <w:ilvl w:val="0"/>
           <w:numId w:val="0"/>
         </w:numPr>
         <w:ind w:firstLine="1200" w:firstLineChars="500"/>
@@ -456,6 +501,7 @@
     <w:p>
       <w:pPr>
         <w:numPr>
+          <w:ilvl w:val="0"/>
           <w:numId w:val="0"/>
         </w:numPr>
         <w:ind w:firstLine="1200" w:firstLineChars="500"/>
@@ -507,7 +553,7 @@
             </w14:solidFill>
           </w14:textFill>
         </w:rPr>
-        <w:t>Start Quiz</w:t>
+        <w:t>START</w:t>
       </w:r>
       <w:r>
         <w:rPr>
@@ -539,6 +585,7 @@
     <w:p>
       <w:pPr>
         <w:numPr>
+          <w:ilvl w:val="0"/>
           <w:numId w:val="0"/>
         </w:numPr>
         <w:ind w:firstLine="1200" w:firstLineChars="500"/>
@@ -570,6 +617,7 @@
     <w:p>
       <w:pPr>
         <w:numPr>
+          <w:ilvl w:val="0"/>
           <w:numId w:val="0"/>
         </w:numPr>
         <w:ind w:firstLine="1200" w:firstLineChars="500"/>
@@ -595,9 +643,16 @@
             </w14:solidFill>
           </w14:textFill>
         </w:rPr>
-        <w:t xml:space="preserve">After the user selects the answer: if the answer is correct, the option becomes a green check mark, and other options remain unchanged; if the answer is wrong, the wrong option becomes a red cross, and the correct one is bright a green check mark; the </w:t>
-      </w:r>
-      <w:r>
+        <w:t>After the user selects the answer: if the answer is correct, the option turns green, and other options remain unchanged; if the answer is wrong, the wrong option turns red, and the correct one turns green.</w:t>
+      </w:r>
+    </w:p>
+    <w:p>
+      <w:pPr>
+        <w:numPr>
+          <w:ilvl w:val="0"/>
+          <w:numId w:val="0"/>
+        </w:numPr>
+        <w:ind w:firstLine="1200" w:firstLineChars="500"/>
         <w:rPr>
           <w:rFonts w:hint="default" w:eastAsia="宋体"/>
           <w:color w:val="000000" w:themeColor="text1"/>
@@ -608,51 +663,25 @@
             </w14:solidFill>
           </w14:textFill>
         </w:rPr>
-        <w:t>“</w:t>
-      </w:r>
-      <w:r>
-        <w:rPr>
-          <w:rFonts w:hint="eastAsia" w:eastAsia="宋体"/>
-          <w:color w:val="000000" w:themeColor="text1"/>
-          <w:lang w:val="en-US" w:eastAsia="zh-CN"/>
-          <w14:textFill>
-            <w14:solidFill>
-              <w14:schemeClr w14:val="tx1"/>
-            </w14:solidFill>
-          </w14:textFill>
-        </w:rPr>
-        <w:t>Next question</w:t>
-      </w:r>
-      <w:r>
-        <w:rPr>
-          <w:rFonts w:hint="default" w:eastAsia="宋体"/>
-          <w:color w:val="000000" w:themeColor="text1"/>
-          <w:lang w:val="en-US" w:eastAsia="zh-CN"/>
-          <w14:textFill>
-            <w14:solidFill>
-              <w14:schemeClr w14:val="tx1"/>
-            </w14:solidFill>
-          </w14:textFill>
-        </w:rPr>
-        <w:t>”</w:t>
-      </w:r>
-      <w:r>
-        <w:rPr>
-          <w:rFonts w:hint="eastAsia" w:eastAsia="宋体"/>
-          <w:color w:val="000000" w:themeColor="text1"/>
-          <w:lang w:val="en-US" w:eastAsia="zh-CN"/>
-          <w14:textFill>
-            <w14:solidFill>
-              <w14:schemeClr w14:val="tx1"/>
-            </w14:solidFill>
-          </w14:textFill>
-        </w:rPr>
-        <w:t xml:space="preserve"> button appears and the user clicks to proceed to the next question.</w:t>
+      </w:pPr>
+      <w:r>
+        <w:rPr>
+          <w:rFonts w:hint="eastAsia" w:eastAsia="宋体"/>
+          <w:color w:val="000000" w:themeColor="text1"/>
+          <w:lang w:val="en-US" w:eastAsia="zh-CN"/>
+          <w14:textFill>
+            <w14:solidFill>
+              <w14:schemeClr w14:val="tx1"/>
+            </w14:solidFill>
+          </w14:textFill>
+        </w:rPr>
+        <w:t>After the user completes the current question, the page will automatically jump to the next question, and the progress bar at the bottom of the interface is also updated.</w:t>
       </w:r>
     </w:p>
     <w:p>
       <w:pPr>
         <w:numPr>
+          <w:ilvl w:val="0"/>
           <w:numId w:val="0"/>
         </w:numPr>
         <w:ind w:firstLine="1200" w:firstLineChars="500"/>
@@ -716,6 +745,7 @@
     <w:p>
       <w:pPr>
         <w:numPr>
+          <w:ilvl w:val="0"/>
           <w:numId w:val="0"/>
         </w:numPr>
         <w:ind w:left="720" w:leftChars="0"/>
@@ -747,6 +777,7 @@
     <w:p>
       <w:pPr>
         <w:numPr>
+          <w:ilvl w:val="0"/>
           <w:numId w:val="0"/>
         </w:numPr>
         <w:ind w:left="720" w:leftChars="0"/>
@@ -778,6 +809,7 @@
     <w:p>
       <w:pPr>
         <w:numPr>
+          <w:ilvl w:val="0"/>
           <w:numId w:val="0"/>
         </w:numPr>
         <w:ind w:left="720" w:leftChars="0"/>
@@ -893,6 +925,7 @@
     <w:p>
       <w:pPr>
         <w:numPr>
+          <w:ilvl w:val="0"/>
           <w:numId w:val="0"/>
         </w:numPr>
         <w:ind w:left="720" w:leftChars="0"/>
@@ -924,6 +957,7 @@
     <w:p>
       <w:pPr>
         <w:numPr>
+          <w:ilvl w:val="0"/>
           <w:numId w:val="0"/>
         </w:numPr>
         <w:ind w:left="720" w:leftChars="0"/>
@@ -987,6 +1021,7 @@
     <w:p>
       <w:pPr>
         <w:numPr>
+          <w:ilvl w:val="0"/>
           <w:numId w:val="0"/>
         </w:numPr>
         <w:ind w:left="720" w:leftChars="0"/>
@@ -1058,6 +1093,7 @@
     <w:p>
       <w:pPr>
         <w:numPr>
+          <w:ilvl w:val="0"/>
           <w:numId w:val="0"/>
         </w:numPr>
         <w:ind w:left="360" w:leftChars="0"/>
@@ -1089,6 +1125,7 @@
     <w:p>
       <w:pPr>
         <w:numPr>
+          <w:ilvl w:val="0"/>
           <w:numId w:val="0"/>
         </w:numPr>
         <w:ind w:left="360" w:leftChars="0"/>
@@ -1120,10 +1157,75 @@
     <w:p>
       <w:pPr>
         <w:numPr>
+          <w:ilvl w:val="0"/>
           <w:numId w:val="0"/>
         </w:numPr>
         <w:ind w:left="360" w:leftChars="0"/>
         <w:rPr>
+          <w:rFonts w:hint="eastAsia" w:eastAsia="宋体"/>
+          <w:color w:val="000000" w:themeColor="text1"/>
+          <w:lang w:val="en-US" w:eastAsia="zh-CN"/>
+          <w14:textFill>
+            <w14:solidFill>
+              <w14:schemeClr w14:val="tx1"/>
+            </w14:solidFill>
+          </w14:textFill>
+        </w:rPr>
+      </w:pPr>
+      <w:r>
+        <w:rPr>
+          <w:rFonts w:hint="eastAsia" w:eastAsia="宋体"/>
+          <w:color w:val="000000" w:themeColor="text1"/>
+          <w:lang w:val="en-US" w:eastAsia="zh-CN"/>
+          <w14:textFill>
+            <w14:solidFill>
+              <w14:schemeClr w14:val="tx1"/>
+            </w14:solidFill>
+          </w14:textFill>
+        </w:rPr>
+        <w:t xml:space="preserve">   The answer state feedback animation is smooth, correct and should not be stuck.</w:t>
+      </w:r>
+    </w:p>
+    <w:p>
+      <w:pPr>
+        <w:numPr>
+          <w:ilvl w:val="0"/>
+          <w:numId w:val="0"/>
+        </w:numPr>
+        <w:ind w:left="360" w:leftChars="0"/>
+        <w:rPr>
+          <w:rFonts w:hint="eastAsia" w:eastAsia="宋体"/>
+          <w:color w:val="000000" w:themeColor="text1"/>
+          <w:lang w:val="en-US" w:eastAsia="zh-CN"/>
+          <w14:textFill>
+            <w14:solidFill>
+              <w14:schemeClr w14:val="tx1"/>
+            </w14:solidFill>
+          </w14:textFill>
+        </w:rPr>
+      </w:pPr>
+      <w:r>
+        <w:rPr>
+          <w:rFonts w:hint="eastAsia" w:eastAsia="宋体"/>
+          <w:color w:val="000000" w:themeColor="text1"/>
+          <w:lang w:val="en-US" w:eastAsia="zh-CN"/>
+          <w14:textFill>
+            <w14:solidFill>
+              <w14:schemeClr w14:val="tx1"/>
+            </w14:solidFill>
+          </w14:textFill>
+        </w:rPr>
+        <w:t xml:space="preserve">   Progress bar updates smoothly.</w:t>
+      </w:r>
+    </w:p>
+    <w:p>
+      <w:pPr>
+        <w:numPr>
+          <w:ilvl w:val="0"/>
+          <w:numId w:val="0"/>
+        </w:numPr>
+        <w:ind w:left="360" w:leftChars="0"/>
+        <w:rPr>
           <w:rFonts w:hint="default" w:eastAsia="宋体"/>
           <w:color w:val="000000" w:themeColor="text1"/>
           <w:lang w:val="en-US" w:eastAsia="zh-CN"/>
@@ -1145,22 +1247,7 @@
             </w14:solidFill>
           </w14:textFill>
         </w:rPr>
-        <w:t xml:space="preserve">   The answer state feedback animation is smooth and should not be stuck</w:t>
-      </w:r>
-      <w:bookmarkStart w:id="0" w:name="_GoBack"/>
-      <w:bookmarkEnd w:id="0"/>
-      <w:r>
-        <w:rPr>
-          <w:rFonts w:hint="eastAsia" w:eastAsia="宋体"/>
-          <w:color w:val="000000" w:themeColor="text1"/>
-          <w:lang w:val="en-US" w:eastAsia="zh-CN"/>
-          <w14:textFill>
-            <w14:solidFill>
-              <w14:schemeClr w14:val="tx1"/>
-            </w14:solidFill>
-          </w14:textFill>
-        </w:rPr>
-        <w:t>.</w:t>
+        <w:t xml:space="preserve">   Sound feedback is timely and correct.</w:t>
       </w:r>
     </w:p>
     <w:p>
@@ -1442,17 +1529,60 @@
     </w:p>
     <w:p>
       <w:pPr>
+        <w:rPr>
+          <w:rFonts w:hint="default" w:eastAsia="宋体"/>
+          <w:color w:val="000000" w:themeColor="text1"/>
+          <w:lang w:val="en-US" w:eastAsia="zh-CN"/>
+          <w14:textFill>
+            <w14:solidFill>
+              <w14:schemeClr w14:val="tx1"/>
+            </w14:solidFill>
+          </w14:textFill>
+        </w:rPr>
+      </w:pPr>
+      <w:r>
+        <w:rPr>
+          <w:rFonts w:hint="eastAsia" w:eastAsia="Times New Roman" w:cs="Arial"/>
+          <w:b/>
+          <w:bCs/>
+          <w:color w:val="000000" w:themeColor="text1"/>
+          <w:kern w:val="0"/>
+          <w:lang w:val="en-US" w:eastAsia="zh-CN"/>
+          <w14:textFill>
+            <w14:solidFill>
+              <w14:schemeClr w14:val="tx1"/>
+            </w14:solidFill>
+          </w14:textFill>
+          <w14:ligatures w14:val="none"/>
+        </w:rPr>
+        <w:t>Scene1:</w:t>
+      </w:r>
+      <w:r>
+        <w:rPr>
+          <w:rFonts w:hint="eastAsia" w:eastAsia="宋体"/>
+          <w:color w:val="000000" w:themeColor="text1"/>
+          <w:lang w:val="en-US" w:eastAsia="zh-CN"/>
+          <w14:textFill>
+            <w14:solidFill>
+              <w14:schemeClr w14:val="tx1"/>
+            </w14:solidFill>
+          </w14:textFill>
+        </w:rPr>
+        <w:t xml:space="preserve"> User selects an answer, the visual feedback is displayed</w:t>
+      </w:r>
+    </w:p>
+    <w:p>
+      <w:pPr>
         <w:numPr>
-          <w:ilvl w:val="0"/>
-          <w:numId w:val="4"/>
+          <w:numId w:val="0"/>
         </w:numPr>
         <w:shd w:val="clear" w:color="auto" w:fill="FFFFFF"/>
         <w:spacing w:after="120" w:line="240" w:lineRule="auto"/>
         <w:rPr>
-          <w:rFonts w:eastAsia="Times New Roman" w:cs="Arial"/>
+          <w:rFonts w:hint="default" w:eastAsia="宋体" w:cs="Arial"/>
           <w:color w:val="000000" w:themeColor="text1"/>
           <w:kern w:val="0"/>
-          <w:lang w:eastAsia="en-GB"/>
+          <w:lang w:val="en-US" w:eastAsia="zh-CN"/>
           <w14:textFill>
             <w14:solidFill>
               <w14:schemeClr w14:val="tx1"/>
@@ -1491,22 +1621,36 @@
           </w14:textFill>
           <w14:ligatures w14:val="none"/>
         </w:rPr>
-        <w:t>: Describes the initial state and preconditions before the test begins</w:t>
+        <w:t>: </w:t>
+      </w:r>
+      <w:r>
+        <w:rPr>
+          <w:rFonts w:hint="eastAsia" w:eastAsia="宋体" w:cs="Arial"/>
+          <w:color w:val="000000" w:themeColor="text1"/>
+          <w:kern w:val="0"/>
+          <w:lang w:val="en-US" w:eastAsia="zh-CN"/>
+          <w14:textFill>
+            <w14:solidFill>
+              <w14:schemeClr w14:val="tx1"/>
+            </w14:solidFill>
+          </w14:textFill>
+          <w14:ligatures w14:val="none"/>
+        </w:rPr>
+        <w:t>The user is in the answer screen.</w:t>
       </w:r>
     </w:p>
     <w:p>
       <w:pPr>
         <w:numPr>
-          <w:ilvl w:val="0"/>
-          <w:numId w:val="4"/>
+          <w:numId w:val="0"/>
         </w:numPr>
         <w:shd w:val="clear" w:color="auto" w:fill="FFFFFF"/>
         <w:spacing w:after="120" w:line="240" w:lineRule="auto"/>
         <w:rPr>
-          <w:rFonts w:eastAsia="Times New Roman" w:cs="Arial"/>
+          <w:rFonts w:hint="default" w:eastAsia="宋体" w:cs="Arial"/>
           <w:color w:val="000000" w:themeColor="text1"/>
           <w:kern w:val="0"/>
-          <w:lang w:eastAsia="en-GB"/>
+          <w:lang w:val="en-US" w:eastAsia="zh-CN"/>
           <w14:textFill>
             <w14:solidFill>
               <w14:schemeClr w14:val="tx1"/>
@@ -1545,22 +1689,36 @@
           </w14:textFill>
           <w14:ligatures w14:val="none"/>
         </w:rPr>
-        <w:t>: Describes the actions taken by a user during the test</w:t>
+        <w:t>: </w:t>
+      </w:r>
+      <w:r>
+        <w:rPr>
+          <w:rFonts w:hint="eastAsia" w:eastAsia="宋体" w:cs="Arial"/>
+          <w:color w:val="000000" w:themeColor="text1"/>
+          <w:kern w:val="0"/>
+          <w:lang w:val="en-US" w:eastAsia="zh-CN"/>
+          <w14:textFill>
+            <w14:solidFill>
+              <w14:schemeClr w14:val="tx1"/>
+            </w14:solidFill>
+          </w14:textFill>
+          <w14:ligatures w14:val="none"/>
+        </w:rPr>
+        <w:t>The user selects an answer.</w:t>
       </w:r>
     </w:p>
     <w:p>
       <w:pPr>
         <w:numPr>
-          <w:ilvl w:val="0"/>
-          <w:numId w:val="4"/>
+          <w:numId w:val="0"/>
         </w:numPr>
         <w:shd w:val="clear" w:color="auto" w:fill="FFFFFF"/>
         <w:spacing w:after="0" w:line="240" w:lineRule="auto"/>
         <w:rPr>
-          <w:rFonts w:eastAsia="Times New Roman" w:cs="Arial"/>
+          <w:rFonts w:hint="default" w:eastAsia="宋体" w:cs="Arial"/>
           <w:color w:val="000000" w:themeColor="text1"/>
           <w:kern w:val="0"/>
-          <w:lang w:eastAsia="en-GB"/>
+          <w:lang w:val="en-US" w:eastAsia="zh-CN"/>
           <w14:textFill>
             <w14:solidFill>
               <w14:schemeClr w14:val="tx1"/>
@@ -1599,10 +1757,455 @@
           </w14:textFill>
           <w14:ligatures w14:val="none"/>
         </w:rPr>
-        <w:t>: Describes the outcome that results from the actions taken in the "when" clause</w:t>
+        <w:t>: </w:t>
+      </w:r>
+      <w:r>
+        <w:rPr>
+          <w:rFonts w:hint="eastAsia" w:eastAsia="宋体" w:cs="Arial"/>
+          <w:color w:val="000000" w:themeColor="text1"/>
+          <w:kern w:val="0"/>
+          <w:lang w:val="en-US" w:eastAsia="zh-CN"/>
+          <w14:textFill>
+            <w14:solidFill>
+              <w14:schemeClr w14:val="tx1"/>
+            </w14:solidFill>
+          </w14:textFill>
+          <w14:ligatures w14:val="none"/>
+        </w:rPr>
+        <w:t>If the user selects the correct answer, the selected option turns green; If the user selects the wrong answer, the selected option turns red and the correct answer turns green.</w:t>
       </w:r>
     </w:p>
     <w:p/>
+    <w:p>
+      <w:pPr>
+        <w:rPr>
+          <w:rFonts w:hint="eastAsia" w:eastAsia="宋体"/>
+          <w:lang w:val="en-US" w:eastAsia="zh-CN"/>
+        </w:rPr>
+      </w:pPr>
+      <w:r>
+        <w:rPr>
+          <w:rFonts w:hint="eastAsia" w:eastAsia="Times New Roman" w:cs="Arial"/>
+          <w:b/>
+          <w:bCs/>
+          <w:color w:val="000000" w:themeColor="text1"/>
+          <w:kern w:val="0"/>
+          <w:lang w:val="en-US" w:eastAsia="zh-CN"/>
+          <w14:textFill>
+            <w14:solidFill>
+              <w14:schemeClr w14:val="tx1"/>
+            </w14:solidFill>
+          </w14:textFill>
+          <w14:ligatures w14:val="none"/>
+        </w:rPr>
+        <w:t>Scene2:</w:t>
+      </w:r>
+      <w:r>
+        <w:rPr>
+          <w:rFonts w:hint="eastAsia" w:eastAsia="宋体"/>
+          <w:lang w:val="en-US" w:eastAsia="zh-CN"/>
+        </w:rPr>
+        <w:t xml:space="preserve"> User selects an answer, the auditory feedback is displayed</w:t>
+      </w:r>
+    </w:p>
+    <w:p>
+      <w:pPr>
+        <w:rPr>
+          <w:rFonts w:hint="eastAsia" w:eastAsia="宋体"/>
+          <w:lang w:val="en-US" w:eastAsia="zh-CN"/>
+        </w:rPr>
+      </w:pPr>
+      <w:r>
+        <w:rPr>
+          <w:rFonts w:hint="eastAsia" w:eastAsia="Times New Roman" w:cs="Arial"/>
+          <w:b/>
+          <w:bCs/>
+          <w:color w:val="000000" w:themeColor="text1"/>
+          <w:kern w:val="0"/>
+          <w:lang w:val="en-US" w:eastAsia="zh-CN"/>
+          <w14:textFill>
+            <w14:solidFill>
+              <w14:schemeClr w14:val="tx1"/>
+            </w14:solidFill>
+          </w14:textFill>
+          <w14:ligatures w14:val="none"/>
+        </w:rPr>
+        <w:t>Given:</w:t>
+      </w:r>
+      <w:r>
+        <w:rPr>
+          <w:rFonts w:hint="eastAsia" w:eastAsia="宋体"/>
+          <w:lang w:val="en-US" w:eastAsia="zh-CN"/>
+        </w:rPr>
+        <w:t xml:space="preserve"> The user is in the answer screen.</w:t>
+      </w:r>
+    </w:p>
+    <w:p>
+      <w:pPr>
+        <w:rPr>
+          <w:rFonts w:hint="eastAsia" w:eastAsia="宋体"/>
+          <w:lang w:val="en-US" w:eastAsia="zh-CN"/>
+        </w:rPr>
+      </w:pPr>
+      <w:r>
+        <w:rPr>
+          <w:rFonts w:hint="eastAsia" w:eastAsia="Times New Roman" w:cs="Arial"/>
+          <w:b/>
+          <w:bCs/>
+          <w:color w:val="000000" w:themeColor="text1"/>
+          <w:kern w:val="0"/>
+          <w:lang w:val="en-US" w:eastAsia="zh-CN"/>
+          <w14:textFill>
+            <w14:solidFill>
+              <w14:schemeClr w14:val="tx1"/>
+            </w14:solidFill>
+          </w14:textFill>
+          <w14:ligatures w14:val="none"/>
+        </w:rPr>
+        <w:t>When:</w:t>
+      </w:r>
+      <w:r>
+        <w:rPr>
+          <w:rFonts w:hint="eastAsia" w:eastAsia="宋体"/>
+          <w:lang w:val="en-US" w:eastAsia="zh-CN"/>
+        </w:rPr>
+        <w:t xml:space="preserve"> The user selects an answer.</w:t>
+      </w:r>
+    </w:p>
+    <w:p>
+      <w:pPr>
+        <w:rPr>
+          <w:rFonts w:hint="eastAsia" w:eastAsia="宋体"/>
+          <w:lang w:val="en-US" w:eastAsia="zh-CN"/>
+        </w:rPr>
+      </w:pPr>
+      <w:r>
+        <w:rPr>
+          <w:rFonts w:hint="eastAsia" w:eastAsia="Times New Roman" w:cs="Arial"/>
+          <w:b/>
+          <w:bCs/>
+          <w:color w:val="000000" w:themeColor="text1"/>
+          <w:kern w:val="0"/>
+          <w:lang w:val="en-US" w:eastAsia="zh-CN"/>
+          <w14:textFill>
+            <w14:solidFill>
+              <w14:schemeClr w14:val="tx1"/>
+            </w14:solidFill>
+          </w14:textFill>
+          <w14:ligatures w14:val="none"/>
+        </w:rPr>
+        <w:t>Then:</w:t>
+      </w:r>
+      <w:r>
+        <w:rPr>
+          <w:rFonts w:hint="eastAsia" w:eastAsia="宋体"/>
+          <w:lang w:val="en-US" w:eastAsia="zh-CN"/>
+        </w:rPr>
+        <w:t xml:space="preserve"> Different sound effects will appear when the user selects the right or wrong answer.</w:t>
+      </w:r>
+    </w:p>
+    <w:p>
+      <w:pPr>
+        <w:rPr>
+          <w:rFonts w:hint="eastAsia" w:eastAsia="宋体"/>
+          <w:lang w:val="en-US" w:eastAsia="zh-CN"/>
+        </w:rPr>
+      </w:pPr>
+    </w:p>
+    <w:p>
+      <w:pPr>
+        <w:rPr>
+          <w:rFonts w:hint="eastAsia" w:eastAsia="宋体"/>
+          <w:lang w:val="en-US" w:eastAsia="zh-CN"/>
+        </w:rPr>
+      </w:pPr>
+      <w:r>
+        <w:rPr>
+          <w:rFonts w:hint="eastAsia" w:eastAsia="Times New Roman" w:cs="Arial"/>
+          <w:b/>
+          <w:bCs/>
+          <w:color w:val="000000" w:themeColor="text1"/>
+          <w:kern w:val="0"/>
+          <w:lang w:val="en-US" w:eastAsia="zh-CN"/>
+          <w14:textFill>
+            <w14:solidFill>
+              <w14:schemeClr w14:val="tx1"/>
+            </w14:solidFill>
+          </w14:textFill>
+          <w14:ligatures w14:val="none"/>
+        </w:rPr>
+        <w:t>Scene3:</w:t>
+      </w:r>
+      <w:r>
+        <w:rPr>
+          <w:rFonts w:hint="eastAsia" w:eastAsia="宋体"/>
+          <w:lang w:val="en-US" w:eastAsia="zh-CN"/>
+        </w:rPr>
+        <w:t xml:space="preserve"> The progress bar is updated when users switch to the next question</w:t>
+      </w:r>
+    </w:p>
+    <w:p>
+      <w:pPr>
+        <w:rPr>
+          <w:rFonts w:hint="eastAsia" w:eastAsia="宋体"/>
+          <w:lang w:val="en-US" w:eastAsia="zh-CN"/>
+        </w:rPr>
+      </w:pPr>
+      <w:r>
+        <w:rPr>
+          <w:rFonts w:hint="eastAsia" w:eastAsia="Times New Roman" w:cs="Arial"/>
+          <w:b/>
+          <w:bCs/>
+          <w:color w:val="000000" w:themeColor="text1"/>
+          <w:kern w:val="0"/>
+          <w:lang w:val="en-US" w:eastAsia="zh-CN"/>
+          <w14:textFill>
+            <w14:solidFill>
+              <w14:schemeClr w14:val="tx1"/>
+            </w14:solidFill>
+          </w14:textFill>
+          <w14:ligatures w14:val="none"/>
+        </w:rPr>
+        <w:t>Given:</w:t>
+      </w:r>
+      <w:r>
+        <w:rPr>
+          <w:rFonts w:hint="eastAsia" w:eastAsia="宋体"/>
+          <w:lang w:val="en-US" w:eastAsia="zh-CN"/>
+        </w:rPr>
+        <w:t xml:space="preserve"> The user performs a quiz with 5 questions in sequence, while a progress bar is displayed at the bottom of the interface.</w:t>
+      </w:r>
+    </w:p>
+    <w:p>
+      <w:pPr>
+        <w:rPr>
+          <w:rFonts w:hint="eastAsia" w:eastAsia="宋体"/>
+          <w:lang w:val="en-US" w:eastAsia="zh-CN"/>
+        </w:rPr>
+      </w:pPr>
+      <w:r>
+        <w:rPr>
+          <w:rFonts w:hint="eastAsia" w:eastAsia="Times New Roman" w:cs="Arial"/>
+          <w:b/>
+          <w:bCs/>
+          <w:color w:val="000000" w:themeColor="text1"/>
+          <w:kern w:val="0"/>
+          <w:lang w:val="en-US" w:eastAsia="zh-CN"/>
+          <w14:textFill>
+            <w14:solidFill>
+              <w14:schemeClr w14:val="tx1"/>
+            </w14:solidFill>
+          </w14:textFill>
+          <w14:ligatures w14:val="none"/>
+        </w:rPr>
+        <w:t>When:</w:t>
+      </w:r>
+      <w:r>
+        <w:rPr>
+          <w:rFonts w:hint="eastAsia" w:eastAsia="宋体"/>
+          <w:lang w:val="en-US" w:eastAsia="zh-CN"/>
+        </w:rPr>
+        <w:t xml:space="preserve"> After the user selects the answer, the system automatically jumps to the next question.</w:t>
+      </w:r>
+    </w:p>
+    <w:p>
+      <w:pPr>
+        <w:rPr>
+          <w:rFonts w:hint="eastAsia" w:eastAsia="宋体"/>
+          <w:lang w:val="en-US" w:eastAsia="zh-CN"/>
+        </w:rPr>
+      </w:pPr>
+      <w:r>
+        <w:rPr>
+          <w:rFonts w:hint="eastAsia" w:eastAsia="Times New Roman" w:cs="Arial"/>
+          <w:b/>
+          <w:bCs/>
+          <w:color w:val="000000" w:themeColor="text1"/>
+          <w:kern w:val="0"/>
+          <w:lang w:val="en-US" w:eastAsia="zh-CN"/>
+          <w14:textFill>
+            <w14:solidFill>
+              <w14:schemeClr w14:val="tx1"/>
+            </w14:solidFill>
+          </w14:textFill>
+          <w14:ligatures w14:val="none"/>
+        </w:rPr>
+        <w:t>Then:</w:t>
+      </w:r>
+      <w:r>
+        <w:rPr>
+          <w:rFonts w:hint="eastAsia" w:eastAsia="宋体"/>
+          <w:lang w:val="en-US" w:eastAsia="zh-CN"/>
+        </w:rPr>
+        <w:t xml:space="preserve"> The progress bar is updated immediately to reflect the user</w:t>
+      </w:r>
+      <w:r>
+        <w:rPr>
+          <w:rFonts w:hint="default" w:eastAsia="宋体"/>
+          <w:lang w:val="en-US" w:eastAsia="zh-CN"/>
+        </w:rPr>
+        <w:t>’</w:t>
+      </w:r>
+      <w:r>
+        <w:rPr>
+          <w:rFonts w:hint="eastAsia" w:eastAsia="宋体"/>
+          <w:lang w:val="en-US" w:eastAsia="zh-CN"/>
+        </w:rPr>
+        <w:t>s current progress.</w:t>
+      </w:r>
+    </w:p>
+    <w:p>
+      <w:pPr>
+        <w:rPr>
+          <w:rFonts w:hint="eastAsia" w:eastAsia="宋体"/>
+          <w:lang w:val="en-US" w:eastAsia="zh-CN"/>
+        </w:rPr>
+      </w:pPr>
+    </w:p>
+    <w:p>
+      <w:pPr>
+        <w:rPr>
+          <w:rFonts w:hint="eastAsia" w:eastAsia="宋体"/>
+          <w:lang w:val="en-US" w:eastAsia="zh-CN"/>
+        </w:rPr>
+      </w:pPr>
+      <w:r>
+        <w:rPr>
+          <w:rFonts w:hint="eastAsia" w:eastAsia="Times New Roman" w:cs="Arial"/>
+          <w:b/>
+          <w:bCs/>
+          <w:color w:val="000000" w:themeColor="text1"/>
+          <w:kern w:val="0"/>
+          <w:lang w:val="en-US" w:eastAsia="zh-CN"/>
+          <w14:textFill>
+            <w14:solidFill>
+              <w14:schemeClr w14:val="tx1"/>
+            </w14:solidFill>
+          </w14:textFill>
+          <w14:ligatures w14:val="none"/>
+        </w:rPr>
+        <w:t>Scene4:</w:t>
+      </w:r>
+      <w:r>
+        <w:rPr>
+          <w:rFonts w:hint="eastAsia" w:eastAsia="宋体"/>
+          <w:lang w:val="en-US" w:eastAsia="zh-CN"/>
+        </w:rPr>
+        <w:t xml:space="preserve"> User sees the final result after completing all the questions</w:t>
+      </w:r>
+    </w:p>
+    <w:p>
+      <w:pPr>
+        <w:rPr>
+          <w:rFonts w:hint="eastAsia" w:eastAsia="宋体"/>
+          <w:lang w:val="en-US" w:eastAsia="zh-CN"/>
+        </w:rPr>
+      </w:pPr>
+      <w:r>
+        <w:rPr>
+          <w:rFonts w:hint="eastAsia" w:eastAsia="Times New Roman" w:cs="Arial"/>
+          <w:b/>
+          <w:bCs/>
+          <w:color w:val="000000" w:themeColor="text1"/>
+          <w:kern w:val="0"/>
+          <w:lang w:val="en-US" w:eastAsia="zh-CN"/>
+          <w14:textFill>
+            <w14:solidFill>
+              <w14:schemeClr w14:val="tx1"/>
+            </w14:solidFill>
+          </w14:textFill>
+          <w14:ligatures w14:val="none"/>
+        </w:rPr>
+        <w:t>Given:</w:t>
+      </w:r>
+      <w:r>
+        <w:rPr>
+          <w:rFonts w:hint="eastAsia" w:eastAsia="宋体"/>
+          <w:lang w:val="en-US" w:eastAsia="zh-CN"/>
+        </w:rPr>
+        <w:t xml:space="preserve"> The user completes the 5-question quiz.</w:t>
+      </w:r>
+    </w:p>
+    <w:p>
+      <w:pPr>
+        <w:rPr>
+          <w:rFonts w:hint="eastAsia" w:eastAsia="宋体"/>
+          <w:lang w:val="en-US" w:eastAsia="zh-CN"/>
+        </w:rPr>
+      </w:pPr>
+      <w:r>
+        <w:rPr>
+          <w:rFonts w:hint="eastAsia" w:eastAsia="Times New Roman" w:cs="Arial"/>
+          <w:b/>
+          <w:bCs/>
+          <w:color w:val="000000" w:themeColor="text1"/>
+          <w:kern w:val="0"/>
+          <w:lang w:val="en-US" w:eastAsia="zh-CN"/>
+          <w14:textFill>
+            <w14:solidFill>
+              <w14:schemeClr w14:val="tx1"/>
+            </w14:solidFill>
+          </w14:textFill>
+          <w14:ligatures w14:val="none"/>
+        </w:rPr>
+        <w:t>When:</w:t>
+      </w:r>
+      <w:r>
+        <w:rPr>
+          <w:rFonts w:hint="eastAsia" w:eastAsia="宋体"/>
+          <w:lang w:val="en-US" w:eastAsia="zh-CN"/>
+        </w:rPr>
+        <w:t xml:space="preserve"> The user submits the answer to the last question.</w:t>
+      </w:r>
+    </w:p>
+    <w:p>
+      <w:pPr>
+        <w:rPr>
+          <w:rFonts w:hint="default" w:eastAsia="宋体"/>
+          <w:lang w:val="en-US" w:eastAsia="zh-CN"/>
+        </w:rPr>
+      </w:pPr>
+      <w:r>
+        <w:rPr>
+          <w:rFonts w:hint="eastAsia" w:eastAsia="Times New Roman" w:cs="Arial"/>
+          <w:b/>
+          <w:bCs/>
+          <w:color w:val="000000" w:themeColor="text1"/>
+          <w:kern w:val="0"/>
+          <w:lang w:val="en-US" w:eastAsia="zh-CN"/>
+          <w14:textFill>
+            <w14:solidFill>
+              <w14:schemeClr w14:val="tx1"/>
+            </w14:solidFill>
+          </w14:textFill>
+          <w14:ligatures w14:val="none"/>
+        </w:rPr>
+        <w:t>Then:</w:t>
+      </w:r>
+      <w:r>
+        <w:rPr>
+          <w:rFonts w:hint="eastAsia" w:eastAsia="宋体"/>
+          <w:lang w:val="en-US" w:eastAsia="zh-CN"/>
+        </w:rPr>
+        <w:t xml:space="preserve"> The system calculates the user</w:t>
+      </w:r>
+      <w:r>
+        <w:rPr>
+          <w:rFonts w:hint="default" w:eastAsia="宋体"/>
+          <w:lang w:val="en-US" w:eastAsia="zh-CN"/>
+        </w:rPr>
+        <w:t>’</w:t>
+      </w:r>
+      <w:r>
+        <w:rPr>
+          <w:rFonts w:hint="eastAsia" w:eastAsia="宋体"/>
+          <w:lang w:val="en-US" w:eastAsia="zh-CN"/>
+        </w:rPr>
+        <w:t>s total score based on the number of correct answers. The settlement page displays the final points. At the same time, the system updates the leaderboard to include the new points.</w:t>
+      </w:r>
+      <w:bookmarkStart w:id="0" w:name="_GoBack"/>
+      <w:bookmarkEnd w:id="0"/>
+    </w:p>
     <w:sectPr>
       <w:pgSz w:w="11906" w:h="16838"/>
       <w:pgMar w:top="1440" w:right="1440" w:bottom="1440" w:left="1440" w:header="708" w:footer="708" w:gutter="0"/>
@@ -1681,9 +2284,9 @@
     </w:lvl>
   </w:abstractNum>
   <w:abstractNum w:abstractNumId="1">
-    <w:nsid w:val="075F681B"/>
+    <w:nsid w:val="1A36434E"/>
     <w:multiLevelType w:val="multilevel"/>
-    <w:tmpl w:val="075F681B"/>
+    <w:tmpl w:val="1A36434E"/>
     <w:lvl w:ilvl="0" w:tentative="0">
       <w:start w:val="1"/>
       <w:numFmt w:val="bullet"/>
@@ -1830,9 +2433,9 @@
     </w:lvl>
   </w:abstractNum>
   <w:abstractNum w:abstractNumId="2">
-    <w:nsid w:val="1A36434E"/>
+    <w:nsid w:val="778A3D0E"/>
     <w:multiLevelType w:val="multilevel"/>
-    <w:tmpl w:val="1A36434E"/>
+    <w:tmpl w:val="778A3D0E"/>
     <w:lvl w:ilvl="0" w:tentative="0">
       <w:start w:val="1"/>
       <w:numFmt w:val="bullet"/>
@@ -1978,166 +2581,14 @@
       </w:rPr>
     </w:lvl>
   </w:abstractNum>
-  <w:abstractNum w:abstractNumId="3">
-    <w:nsid w:val="778A3D0E"/>
-    <w:multiLevelType w:val="multilevel"/>
-    <w:tmpl w:val="778A3D0E"/>
-    <w:lvl w:ilvl="0" w:tentative="0">
-      <w:start w:val="1"/>
-      <w:numFmt w:val="bullet"/>
-      <w:lvlText w:val=""/>
-      <w:lvlJc w:val="left"/>
-      <w:pPr>
-        <w:tabs>
-          <w:tab w:val="left" w:pos="720"/>
-        </w:tabs>
-        <w:ind w:left="720" w:hanging="360"/>
-      </w:pPr>
-      <w:rPr>
-        <w:rFonts w:hint="default" w:ascii="Symbol" w:hAnsi="Symbol"/>
-        <w:sz w:val="20"/>
-      </w:rPr>
-    </w:lvl>
-    <w:lvl w:ilvl="1" w:tentative="0">
-      <w:start w:val="1"/>
-      <w:numFmt w:val="bullet"/>
-      <w:lvlText w:val="o"/>
-      <w:lvlJc w:val="left"/>
-      <w:pPr>
-        <w:tabs>
-          <w:tab w:val="left" w:pos="1440"/>
-        </w:tabs>
-        <w:ind w:left="1440" w:hanging="360"/>
-      </w:pPr>
-      <w:rPr>
-        <w:rFonts w:hint="default" w:ascii="Courier New" w:hAnsi="Courier New"/>
-        <w:sz w:val="20"/>
-      </w:rPr>
-    </w:lvl>
-    <w:lvl w:ilvl="2" w:tentative="0">
-      <w:start w:val="1"/>
-      <w:numFmt w:val="bullet"/>
-      <w:lvlText w:val=""/>
-      <w:lvlJc w:val="left"/>
-      <w:pPr>
-        <w:tabs>
-          <w:tab w:val="left" w:pos="2160"/>
-        </w:tabs>
-        <w:ind w:left="2160" w:hanging="360"/>
-      </w:pPr>
-      <w:rPr>
-        <w:rFonts w:hint="default" w:ascii="Wingdings" w:hAnsi="Wingdings"/>
-        <w:sz w:val="20"/>
-      </w:rPr>
-    </w:lvl>
-    <w:lvl w:ilvl="3" w:tentative="0">
-      <w:start w:val="1"/>
-      <w:numFmt w:val="bullet"/>
-      <w:lvlText w:val=""/>
-      <w:lvlJc w:val="left"/>
-      <w:pPr>
-        <w:tabs>
-          <w:tab w:val="left" w:pos="2880"/>
-        </w:tabs>
-        <w:ind w:left="2880" w:hanging="360"/>
-      </w:pPr>
-      <w:rPr>
-        <w:rFonts w:hint="default" w:ascii="Wingdings" w:hAnsi="Wingdings"/>
-        <w:sz w:val="20"/>
-      </w:rPr>
-    </w:lvl>
-    <w:lvl w:ilvl="4" w:tentative="0">
-      <w:start w:val="1"/>
-      <w:numFmt w:val="bullet"/>
-      <w:lvlText w:val=""/>
-      <w:lvlJc w:val="left"/>
-      <w:pPr>
-        <w:tabs>
-          <w:tab w:val="left" w:pos="3600"/>
-        </w:tabs>
-        <w:ind w:left="3600" w:hanging="360"/>
-      </w:pPr>
-      <w:rPr>
-        <w:rFonts w:hint="default" w:ascii="Wingdings" w:hAnsi="Wingdings"/>
-        <w:sz w:val="20"/>
-      </w:rPr>
-    </w:lvl>
-    <w:lvl w:ilvl="5" w:tentative="0">
-      <w:start w:val="1"/>
-      <w:numFmt w:val="bullet"/>
-      <w:lvlText w:val=""/>
-      <w:lvlJc w:val="left"/>
-      <w:pPr>
-        <w:tabs>
-          <w:tab w:val="left" w:pos="4320"/>
-        </w:tabs>
-        <w:ind w:left="4320" w:hanging="360"/>
-      </w:pPr>
-      <w:rPr>
-        <w:rFonts w:hint="default" w:ascii="Wingdings" w:hAnsi="Wingdings"/>
-        <w:sz w:val="20"/>
-      </w:rPr>
-    </w:lvl>
-    <w:lvl w:ilvl="6" w:tentative="0">
-      <w:start w:val="1"/>
-      <w:numFmt w:val="bullet"/>
-      <w:lvlText w:val=""/>
-      <w:lvlJc w:val="left"/>
-      <w:pPr>
-        <w:tabs>
-          <w:tab w:val="left" w:pos="5040"/>
-        </w:tabs>
-        <w:ind w:left="5040" w:hanging="360"/>
-      </w:pPr>
-      <w:rPr>
-        <w:rFonts w:hint="default" w:ascii="Wingdings" w:hAnsi="Wingdings"/>
-        <w:sz w:val="20"/>
-      </w:rPr>
-    </w:lvl>
-    <w:lvl w:ilvl="7" w:tentative="0">
-      <w:start w:val="1"/>
-      <w:numFmt w:val="bullet"/>
-      <w:lvlText w:val=""/>
-      <w:lvlJc w:val="left"/>
-      <w:pPr>
-        <w:tabs>
-          <w:tab w:val="left" w:pos="5760"/>
-        </w:tabs>
-        <w:ind w:left="5760" w:hanging="360"/>
-      </w:pPr>
-      <w:rPr>
-        <w:rFonts w:hint="default" w:ascii="Wingdings" w:hAnsi="Wingdings"/>
-        <w:sz w:val="20"/>
-      </w:rPr>
-    </w:lvl>
-    <w:lvl w:ilvl="8" w:tentative="0">
-      <w:start w:val="1"/>
-      <w:numFmt w:val="bullet"/>
-      <w:lvlText w:val=""/>
-      <w:lvlJc w:val="left"/>
-      <w:pPr>
-        <w:tabs>
-          <w:tab w:val="left" w:pos="6480"/>
-        </w:tabs>
-        <w:ind w:left="6480" w:hanging="360"/>
-      </w:pPr>
-      <w:rPr>
-        <w:rFonts w:hint="default" w:ascii="Wingdings" w:hAnsi="Wingdings"/>
-        <w:sz w:val="20"/>
-      </w:rPr>
-    </w:lvl>
-  </w:abstractNum>
   <w:num w:numId="1">
-    <w:abstractNumId w:val="2"/>
+    <w:abstractNumId w:val="1"/>
   </w:num>
   <w:num w:numId="2">
     <w:abstractNumId w:val="0"/>
   </w:num>
   <w:num w:numId="3">
-    <w:abstractNumId w:val="3"/>
-  </w:num>
-  <w:num w:numId="4">
-    <w:abstractNumId w:val="1"/>
+    <w:abstractNumId w:val="2"/>
   </w:num>
 </w:numbering>
 </file>

</xml_diff>